<commit_message>
atualização da pasta de exercicios
</commit_message>
<xml_diff>
--- a/CursoEm VideoPython.docx
+++ b/CursoEm VideoPython.docx
@@ -4991,7 +4991,6 @@
         </w:rPr>
         <w:t>reverse=</w:t>
       </w:r>
-      <w:proofErr w:type="spellStart"/>
       <w:proofErr w:type="gramStart"/>
       <w:r>
         <w:rPr>
@@ -5002,7 +5001,6 @@
         </w:rPr>
         <w:t>True</w:t>
       </w:r>
-      <w:proofErr w:type="spellEnd"/>
       <w:proofErr w:type="gramEnd"/>
     </w:p>
     <w:p>
@@ -6531,29 +6529,331 @@
           <w:sz w:val="24"/>
           <w:szCs w:val="24"/>
         </w:rPr>
-        <w:t>c</w:t>
+        <w:t>copy(</w:t>
+      </w:r>
+      <w:proofErr w:type="gramEnd"/>
+      <w:r>
+        <w:rPr>
+          <w:rFonts w:ascii="Times New Roman" w:hAnsi="Times New Roman" w:cs="Times New Roman"/>
+          <w:b/>
+          <w:sz w:val="24"/>
+          <w:szCs w:val="24"/>
+        </w:rPr>
+        <w:t>)</w:t>
+      </w:r>
+    </w:p>
+    <w:p>
+      <w:pPr>
+        <w:spacing w:line="360" w:lineRule="auto"/>
+        <w:jc w:val="center"/>
+        <w:rPr>
+          <w:rFonts w:ascii="Times New Roman" w:hAnsi="Times New Roman" w:cs="Times New Roman"/>
+          <w:b/>
+          <w:sz w:val="24"/>
+          <w:szCs w:val="24"/>
+        </w:rPr>
+      </w:pPr>
+      <w:r>
+        <w:rPr>
+          <w:rFonts w:ascii="Times New Roman" w:hAnsi="Times New Roman" w:cs="Times New Roman"/>
+          <w:b/>
+          <w:sz w:val="24"/>
+          <w:szCs w:val="24"/>
+        </w:rPr>
+        <w:t>Organizar Dicionários</w:t>
+      </w:r>
+    </w:p>
+    <w:p>
+      <w:pPr>
+        <w:spacing w:line="360" w:lineRule="auto"/>
+        <w:rPr>
+          <w:rFonts w:ascii="Times New Roman" w:hAnsi="Times New Roman" w:cs="Times New Roman"/>
+          <w:sz w:val="24"/>
+          <w:szCs w:val="24"/>
+        </w:rPr>
+      </w:pPr>
+      <w:r>
+        <w:rPr>
+          <w:rFonts w:ascii="Times New Roman" w:hAnsi="Times New Roman" w:cs="Times New Roman"/>
+          <w:sz w:val="24"/>
+          <w:szCs w:val="24"/>
+        </w:rPr>
+        <w:t xml:space="preserve">Para organizar dicionários é necessário importar um método da biblioteca </w:t>
+      </w:r>
+      <w:r>
+        <w:rPr>
+          <w:rFonts w:ascii="Times New Roman" w:hAnsi="Times New Roman" w:cs="Times New Roman"/>
+          <w:b/>
+          <w:sz w:val="24"/>
+          <w:szCs w:val="24"/>
+        </w:rPr>
+        <w:t>‘</w:t>
+      </w:r>
+      <w:r>
+        <w:rPr>
+          <w:rFonts w:ascii="Times New Roman" w:hAnsi="Times New Roman" w:cs="Times New Roman"/>
+          <w:b/>
+          <w:sz w:val="24"/>
+          <w:szCs w:val="24"/>
+        </w:rPr>
+        <w:t>operator</w:t>
+      </w:r>
+      <w:r>
+        <w:rPr>
+          <w:rFonts w:ascii="Times New Roman" w:hAnsi="Times New Roman" w:cs="Times New Roman"/>
+          <w:b/>
+          <w:sz w:val="24"/>
+          <w:szCs w:val="24"/>
+        </w:rPr>
+        <w:t xml:space="preserve">’, </w:t>
+      </w:r>
+      <w:r>
+        <w:rPr>
+          <w:rFonts w:ascii="Times New Roman" w:hAnsi="Times New Roman" w:cs="Times New Roman"/>
+          <w:sz w:val="24"/>
+          <w:szCs w:val="24"/>
+        </w:rPr>
+        <w:t>o método itemgetter é responsável por solicitar a partir de qual elemento o dicionário será organizado:</w:t>
+      </w:r>
+    </w:p>
+    <w:p>
+      <w:pPr>
+        <w:spacing w:line="360" w:lineRule="auto"/>
+        <w:rPr>
+          <w:rFonts w:ascii="Times New Roman" w:hAnsi="Times New Roman" w:cs="Times New Roman"/>
+          <w:sz w:val="24"/>
+          <w:szCs w:val="24"/>
+        </w:rPr>
+      </w:pPr>
+      <w:r>
+        <w:rPr>
+          <w:noProof/>
+          <w:lang w:eastAsia="pt-BR"/>
+        </w:rPr>
+        <w:drawing>
+          <wp:inline distT="0" distB="0" distL="0" distR="0" wp14:anchorId="5483F185" wp14:editId="675BCF43">
+            <wp:extent cx="4686300" cy="333375"/>
+            <wp:effectExtent l="0" t="0" r="0" b="9525"/>
+            <wp:docPr id="63" name="Imagem 63"/>
+            <wp:cNvGraphicFramePr>
+              <a:graphicFrameLocks xmlns:a="http://schemas.openxmlformats.org/drawingml/2006/main" noChangeAspect="1"/>
+            </wp:cNvGraphicFramePr>
+            <a:graphic xmlns:a="http://schemas.openxmlformats.org/drawingml/2006/main">
+              <a:graphicData uri="http://schemas.openxmlformats.org/drawingml/2006/picture">
+                <pic:pic xmlns:pic="http://schemas.openxmlformats.org/drawingml/2006/picture">
+                  <pic:nvPicPr>
+                    <pic:cNvPr id="0" name=""/>
+                    <pic:cNvPicPr/>
+                  </pic:nvPicPr>
+                  <pic:blipFill>
+                    <a:blip r:embed="rId73"/>
+                    <a:stretch>
+                      <a:fillRect/>
+                    </a:stretch>
+                  </pic:blipFill>
+                  <pic:spPr>
+                    <a:xfrm>
+                      <a:off x="0" y="0"/>
+                      <a:ext cx="4686300" cy="333375"/>
+                    </a:xfrm>
+                    <a:prstGeom prst="rect">
+                      <a:avLst/>
+                    </a:prstGeom>
+                  </pic:spPr>
+                </pic:pic>
+              </a:graphicData>
+            </a:graphic>
+          </wp:inline>
+        </w:drawing>
+      </w:r>
+    </w:p>
+    <w:p>
+      <w:pPr>
+        <w:spacing w:line="360" w:lineRule="auto"/>
+        <w:rPr>
+          <w:rFonts w:ascii="Times New Roman" w:hAnsi="Times New Roman" w:cs="Times New Roman"/>
+          <w:sz w:val="24"/>
+          <w:szCs w:val="24"/>
+        </w:rPr>
+      </w:pPr>
+      <w:r>
+        <w:rPr>
+          <w:rFonts w:ascii="Times New Roman" w:hAnsi="Times New Roman" w:cs="Times New Roman"/>
+          <w:sz w:val="24"/>
+          <w:szCs w:val="24"/>
+        </w:rPr>
+        <w:t xml:space="preserve">Ou seja, no exemplo, se deveria ser organizado pela ordem dos </w:t>
+      </w:r>
+      <w:r>
+        <w:rPr>
+          <w:rFonts w:ascii="Times New Roman" w:hAnsi="Times New Roman" w:cs="Times New Roman"/>
+          <w:b/>
+          <w:sz w:val="24"/>
+          <w:szCs w:val="24"/>
+        </w:rPr>
+        <w:t>jogadores</w:t>
+      </w:r>
+      <w:r>
+        <w:rPr>
+          <w:rFonts w:ascii="Times New Roman" w:hAnsi="Times New Roman" w:cs="Times New Roman"/>
+          <w:sz w:val="24"/>
+          <w:szCs w:val="24"/>
+        </w:rPr>
+        <w:t xml:space="preserve">, ou pelos </w:t>
+      </w:r>
+      <w:r>
+        <w:rPr>
+          <w:rFonts w:ascii="Times New Roman" w:hAnsi="Times New Roman" w:cs="Times New Roman"/>
+          <w:b/>
+          <w:sz w:val="24"/>
+          <w:szCs w:val="24"/>
+        </w:rPr>
+        <w:t>valores inteiros</w:t>
+      </w:r>
+      <w:r>
+        <w:rPr>
+          <w:rFonts w:ascii="Times New Roman" w:hAnsi="Times New Roman" w:cs="Times New Roman"/>
+          <w:sz w:val="24"/>
+          <w:szCs w:val="24"/>
+        </w:rPr>
+        <w:t xml:space="preserve"> ligados a eles.</w:t>
+      </w:r>
+    </w:p>
+    <w:p>
+      <w:pPr>
+        <w:spacing w:line="360" w:lineRule="auto"/>
+        <w:rPr>
+          <w:rFonts w:ascii="Times New Roman" w:hAnsi="Times New Roman" w:cs="Times New Roman"/>
+          <w:sz w:val="24"/>
+          <w:szCs w:val="24"/>
+        </w:rPr>
+      </w:pPr>
+    </w:p>
+    <w:p>
+      <w:pPr>
+        <w:spacing w:line="360" w:lineRule="auto"/>
+        <w:rPr>
+          <w:rFonts w:ascii="Times New Roman" w:hAnsi="Times New Roman" w:cs="Times New Roman"/>
+          <w:sz w:val="24"/>
+          <w:szCs w:val="24"/>
+        </w:rPr>
+      </w:pPr>
+    </w:p>
+    <w:p>
+      <w:pPr>
+        <w:spacing w:line="360" w:lineRule="auto"/>
+        <w:rPr>
+          <w:rFonts w:ascii="Times New Roman" w:hAnsi="Times New Roman" w:cs="Times New Roman"/>
+          <w:sz w:val="24"/>
+          <w:szCs w:val="24"/>
+        </w:rPr>
+      </w:pPr>
+      <w:r>
+        <w:rPr>
+          <w:noProof/>
+          <w:lang w:eastAsia="pt-BR"/>
+        </w:rPr>
+        <w:lastRenderedPageBreak/>
+        <w:drawing>
+          <wp:inline distT="0" distB="0" distL="0" distR="0" wp14:anchorId="3868898C" wp14:editId="1D71A457">
+            <wp:extent cx="4914900" cy="400050"/>
+            <wp:effectExtent l="0" t="0" r="0" b="0"/>
+            <wp:docPr id="67" name="Imagem 67"/>
+            <wp:cNvGraphicFramePr>
+              <a:graphicFrameLocks xmlns:a="http://schemas.openxmlformats.org/drawingml/2006/main" noChangeAspect="1"/>
+            </wp:cNvGraphicFramePr>
+            <a:graphic xmlns:a="http://schemas.openxmlformats.org/drawingml/2006/main">
+              <a:graphicData uri="http://schemas.openxmlformats.org/drawingml/2006/picture">
+                <pic:pic xmlns:pic="http://schemas.openxmlformats.org/drawingml/2006/picture">
+                  <pic:nvPicPr>
+                    <pic:cNvPr id="0" name=""/>
+                    <pic:cNvPicPr/>
+                  </pic:nvPicPr>
+                  <pic:blipFill>
+                    <a:blip r:embed="rId74"/>
+                    <a:stretch>
+                      <a:fillRect/>
+                    </a:stretch>
+                  </pic:blipFill>
+                  <pic:spPr>
+                    <a:xfrm>
+                      <a:off x="0" y="0"/>
+                      <a:ext cx="4914900" cy="400050"/>
+                    </a:xfrm>
+                    <a:prstGeom prst="rect">
+                      <a:avLst/>
+                    </a:prstGeom>
+                  </pic:spPr>
+                </pic:pic>
+              </a:graphicData>
+            </a:graphic>
+          </wp:inline>
+        </w:drawing>
+      </w:r>
+    </w:p>
+    <w:p>
+      <w:pPr>
+        <w:spacing w:line="360" w:lineRule="auto"/>
+        <w:rPr>
+          <w:rFonts w:ascii="Times New Roman" w:hAnsi="Times New Roman" w:cs="Times New Roman"/>
+          <w:sz w:val="24"/>
+          <w:szCs w:val="24"/>
+        </w:rPr>
+      </w:pPr>
+      <w:r>
+        <w:rPr>
+          <w:rFonts w:ascii="Times New Roman" w:hAnsi="Times New Roman" w:cs="Times New Roman"/>
+          <w:sz w:val="24"/>
+          <w:szCs w:val="24"/>
+        </w:rPr>
+        <w:t xml:space="preserve">Com essa linha de código organizamos o dicionário </w:t>
+      </w:r>
+      <w:r>
+        <w:rPr>
+          <w:rFonts w:ascii="Times New Roman" w:hAnsi="Times New Roman" w:cs="Times New Roman"/>
+          <w:b/>
+          <w:sz w:val="24"/>
+          <w:szCs w:val="24"/>
+        </w:rPr>
+        <w:t>jogo</w:t>
+      </w:r>
+      <w:r>
+        <w:rPr>
+          <w:rFonts w:ascii="Times New Roman" w:hAnsi="Times New Roman" w:cs="Times New Roman"/>
+          <w:b/>
+          <w:sz w:val="24"/>
+          <w:szCs w:val="24"/>
+        </w:rPr>
+        <w:t xml:space="preserve"> </w:t>
+      </w:r>
+      <w:r>
+        <w:rPr>
+          <w:rFonts w:ascii="Times New Roman" w:hAnsi="Times New Roman" w:cs="Times New Roman"/>
+          <w:sz w:val="24"/>
+          <w:szCs w:val="24"/>
+        </w:rPr>
+        <w:t xml:space="preserve">a partir da ordem dos valores </w:t>
+      </w:r>
+      <w:proofErr w:type="gramStart"/>
+      <w:r>
+        <w:rPr>
+          <w:rFonts w:ascii="Times New Roman" w:hAnsi="Times New Roman" w:cs="Times New Roman"/>
+          <w:sz w:val="24"/>
+          <w:szCs w:val="24"/>
+        </w:rPr>
+        <w:t>inteiros(</w:t>
+      </w:r>
+      <w:proofErr w:type="gramEnd"/>
+      <w:r>
+        <w:rPr>
+          <w:rFonts w:ascii="Times New Roman" w:hAnsi="Times New Roman" w:cs="Times New Roman"/>
+          <w:sz w:val="24"/>
+          <w:szCs w:val="24"/>
+        </w:rPr>
+        <w:t>key=itemgetter(1)), e de forma decrescente(reverse=True)</w:t>
       </w:r>
       <w:bookmarkStart w:id="0" w:name="_GoBack"/>
       <w:bookmarkEnd w:id="0"/>
-      <w:r>
-        <w:rPr>
-          <w:rFonts w:ascii="Times New Roman" w:hAnsi="Times New Roman" w:cs="Times New Roman"/>
-          <w:b/>
-          <w:sz w:val="24"/>
-          <w:szCs w:val="24"/>
-        </w:rPr>
-        <w:t>opy(</w:t>
-      </w:r>
-      <w:proofErr w:type="gramEnd"/>
-      <w:r>
-        <w:rPr>
-          <w:rFonts w:ascii="Times New Roman" w:hAnsi="Times New Roman" w:cs="Times New Roman"/>
-          <w:b/>
-          <w:sz w:val="24"/>
-          <w:szCs w:val="24"/>
-        </w:rPr>
-        <w:t>)</w:t>
-      </w:r>
     </w:p>
     <w:sectPr>
       <w:pgSz w:w="11906" w:h="16838"/>

</xml_diff>